<commit_message>
i ve continue to working on front and back prediction system, and report files
</commit_message>
<xml_diff>
--- a/Report_files/Отчёт.docx
+++ b/Report_files/Отчёт.docx
@@ -1319,6 +1319,8 @@
       <w:pPr>
         <w:spacing w:after="160" w:line="259" w:lineRule="auto"/>
       </w:pPr>
+      <w:bookmarkStart w:id="0" w:name="_GoBack"/>
+      <w:bookmarkEnd w:id="0"/>
       <w:r>
         <w:br w:type="page"/>
       </w:r>
@@ -1327,12 +1329,12 @@
       <w:pPr>
         <w:pStyle w:val="Heading1"/>
       </w:pPr>
-      <w:bookmarkStart w:id="0" w:name="_Toc531111934"/>
+      <w:bookmarkStart w:id="1" w:name="_Toc531111934"/>
       <w:r>
         <w:lastRenderedPageBreak/>
         <w:t>Введение</w:t>
       </w:r>
-      <w:bookmarkEnd w:id="0"/>
+      <w:bookmarkEnd w:id="1"/>
     </w:p>
     <w:p>
       <w:pPr>
@@ -1342,7 +1344,47 @@
         <w:tab/>
       </w:r>
       <w:r>
-        <w:t xml:space="preserve">Актуальность выполняемой задачи </w:t>
+        <w:t xml:space="preserve">Распознавание типов заболеваний человеческого тела по накопленным медицинским данным, в эпоху развития систем машинного обучения, является одной из важнейших задача, для улучшения качества жизни каждого человека. Различные алгоритмы классификации уже показывают весьма высокие показатели при решении данного типа задач. </w:t>
+      </w:r>
+      <w:r>
+        <w:rPr>
+          <w:highlight w:val="yellow"/>
+        </w:rPr>
+        <w:t xml:space="preserve">Как пример, </w:t>
+      </w:r>
+      <w:r>
+        <w:rPr>
+          <w:highlight w:val="yellow"/>
+        </w:rPr>
+        <w:t xml:space="preserve">Исследователи Стэнфордского университета </w:t>
+      </w:r>
+      <w:r>
+        <w:rPr>
+          <w:highlight w:val="yellow"/>
+        </w:rPr>
+        <w:t xml:space="preserve">[1], или исследователи s, Университета </w:t>
+      </w:r>
+      <w:proofErr w:type="spellStart"/>
+      <w:proofErr w:type="gramStart"/>
+      <w:r>
+        <w:rPr>
+          <w:highlight w:val="yellow"/>
+        </w:rPr>
+        <w:t>Брандейса</w:t>
+      </w:r>
+      <w:proofErr w:type="spellEnd"/>
+      <w:r>
+        <w:rPr>
+          <w:highlight w:val="yellow"/>
+        </w:rPr>
+        <w:t>(</w:t>
+      </w:r>
+      <w:proofErr w:type="gramEnd"/>
+      <w:r>
+        <w:rPr>
+          <w:highlight w:val="yellow"/>
+        </w:rPr>
+        <w:t>Расписать чем они там занимались более подробно)</w:t>
       </w:r>
     </w:p>
     <w:p>
@@ -1351,36 +1393,163 @@
       </w:pPr>
       <w:r>
         <w:tab/>
-        <w:t xml:space="preserve">Предметная область </w:t>
+        <w:t xml:space="preserve">Главными целями данной статьи будут являться: </w:t>
+      </w:r>
+    </w:p>
+    <w:p>
+      <w:pPr>
+        <w:pStyle w:val="ListParagraph"/>
+        <w:numPr>
+          <w:ilvl w:val="0"/>
+          <w:numId w:val="5"/>
+        </w:numPr>
+      </w:pPr>
+      <w:r>
+        <w:t xml:space="preserve">Предварительная обработка данных – получение новых признаков, смена формата исходных изображений для оптимального построения </w:t>
+      </w:r>
+      <w:proofErr w:type="spellStart"/>
+      <w:r>
+        <w:t>свёрточной</w:t>
+      </w:r>
+      <w:proofErr w:type="spellEnd"/>
+      <w:r>
+        <w:t xml:space="preserve"> нейронной сети.</w:t>
+      </w:r>
+    </w:p>
+    <w:p>
+      <w:pPr>
+        <w:pStyle w:val="ListParagraph"/>
+        <w:numPr>
+          <w:ilvl w:val="0"/>
+          <w:numId w:val="5"/>
+        </w:numPr>
+      </w:pPr>
+      <w:r>
+        <w:t>Построение модели нейронной сети для классификации изображений пигментных поражений.</w:t>
+      </w:r>
+    </w:p>
+    <w:p>
+      <w:pPr>
+        <w:pStyle w:val="ListParagraph"/>
+        <w:numPr>
+          <w:ilvl w:val="0"/>
+          <w:numId w:val="5"/>
+        </w:numPr>
+      </w:pPr>
+      <w:r>
+        <w:t>Интеграция обученной модели в прототип прикладной системы поддержки принятия решений при постановке анамнеза.</w:t>
       </w:r>
     </w:p>
     <w:p>
       <w:pPr>
         <w:jc w:val="both"/>
       </w:pPr>
-      <w:r>
-        <w:tab/>
-        <w:t>Цель выполняемой работы</w:t>
-      </w:r>
-      <w:r>
-        <w:t>, Система поддержки принятия решений при постановке анамнеза СППА</w:t>
-      </w:r>
-    </w:p>
-    <w:p>
-      <w:pPr>
+    </w:p>
+    <w:p>
+      <w:pPr>
+        <w:ind w:firstLine="360"/>
         <w:jc w:val="both"/>
       </w:pPr>
       <w:r>
-        <w:tab/>
-      </w:r>
-      <w:r>
-        <w:t>Краткое описание выполняемых работ</w:t>
-      </w:r>
-    </w:p>
-    <w:p>
-      <w:pPr>
+        <w:t xml:space="preserve">В процессе работы над тремя основными </w:t>
+      </w:r>
+      <w:r>
+        <w:t>задач</w:t>
+      </w:r>
+      <w:r>
+        <w:t>ами, нам придётся столкнуться со следующим спектром подзадач, таких как.</w:t>
+      </w:r>
+      <w:r>
+        <w:t xml:space="preserve"> </w:t>
+      </w:r>
+      <w:r>
+        <w:t>П</w:t>
+      </w:r>
+      <w:r>
+        <w:t xml:space="preserve">редобработка изображений, </w:t>
+      </w:r>
+      <w:r>
+        <w:t xml:space="preserve">повышение яркости изображения, адаптивные пороговые преобразования, искусственное увеличение размерности выборки изображений, нормализация исходных данных, преобразование по принципу </w:t>
+      </w:r>
+      <w:r>
+        <w:rPr>
+          <w:lang w:val="en-US"/>
+        </w:rPr>
+        <w:t>one</w:t>
+      </w:r>
+      <w:r>
+        <w:t>-</w:t>
+      </w:r>
+      <w:r>
+        <w:rPr>
+          <w:lang w:val="en-US"/>
+        </w:rPr>
+        <w:t>hot</w:t>
+      </w:r>
+      <w:r>
+        <w:t>-</w:t>
+      </w:r>
+      <w:r>
+        <w:rPr>
+          <w:lang w:val="en-US"/>
+        </w:rPr>
+        <w:t>encoding</w:t>
+      </w:r>
+      <w:r>
+        <w:t xml:space="preserve">, </w:t>
+      </w:r>
+      <w:r>
+        <w:t xml:space="preserve">построение топологии </w:t>
+      </w:r>
+      <w:proofErr w:type="spellStart"/>
+      <w:r>
+        <w:t>Свёрточной</w:t>
+      </w:r>
+      <w:proofErr w:type="spellEnd"/>
+      <w:r>
+        <w:t xml:space="preserve"> нейронной сети, интерпретация и анализ полученных результатов работы </w:t>
+      </w:r>
+      <w:proofErr w:type="spellStart"/>
+      <w:r>
+        <w:t>свёрточной</w:t>
+      </w:r>
+      <w:proofErr w:type="spellEnd"/>
+      <w:r>
+        <w:t xml:space="preserve"> нейронной сети, визуализация промежуточных изображений в слоях </w:t>
+      </w:r>
+      <w:proofErr w:type="spellStart"/>
+      <w:r>
+        <w:t>свёрточной</w:t>
+      </w:r>
+      <w:proofErr w:type="spellEnd"/>
+      <w:r>
+        <w:t xml:space="preserve"> нейронной сети, разработка прототипа системы классификации изображений используя построенную модель нейронной сети. </w:t>
+      </w:r>
+    </w:p>
+    <w:p>
+      <w:pPr>
+        <w:ind w:firstLine="360"/>
         <w:jc w:val="both"/>
       </w:pPr>
+      <w:r>
+        <w:t xml:space="preserve">Решение всего вышеуказанного спектра задач приведет нас к </w:t>
+      </w:r>
+      <w:r>
+        <w:t xml:space="preserve">решению основной цели данного отчёта(статьи), а именно построению системы поддержки принятия решений при постановке диагноза кожного поражения. </w:t>
+      </w:r>
+    </w:p>
+    <w:p>
+      <w:pPr>
+        <w:jc w:val="both"/>
+      </w:pPr>
+    </w:p>
+    <w:p>
+      <w:pPr>
+        <w:spacing w:after="160" w:line="259" w:lineRule="auto"/>
+      </w:pPr>
+      <w:r>
+        <w:br w:type="page"/>
+      </w:r>
     </w:p>
     <w:p>
       <w:pPr>
@@ -1394,11 +1563,11 @@
         <w:pStyle w:val="Heading2"/>
         <w:jc w:val="center"/>
       </w:pPr>
-      <w:bookmarkStart w:id="1" w:name="_Toc531111935"/>
+      <w:bookmarkStart w:id="2" w:name="_Toc531111935"/>
       <w:r>
         <w:t>Предметная область</w:t>
       </w:r>
-      <w:bookmarkEnd w:id="1"/>
+      <w:bookmarkEnd w:id="2"/>
     </w:p>
     <w:p>
       <w:pPr>
@@ -1407,7 +1576,8 @@
     </w:p>
     <w:p>
       <w:pPr>
-        <w:spacing w:after="160" w:line="259" w:lineRule="auto"/>
+        <w:ind w:firstLine="360"/>
+        <w:jc w:val="both"/>
       </w:pPr>
       <w:r>
         <w:t>Виды поражений кожи, для определения моделью</w:t>
@@ -1415,7 +1585,8 @@
     </w:p>
     <w:p>
       <w:pPr>
-        <w:spacing w:after="160" w:line="259" w:lineRule="auto"/>
+        <w:ind w:firstLine="360"/>
+        <w:jc w:val="both"/>
       </w:pPr>
       <w:r>
         <w:t>1)</w:t>
@@ -1495,7 +1666,8 @@
     </w:p>
     <w:p>
       <w:pPr>
-        <w:spacing w:after="160" w:line="259" w:lineRule="auto"/>
+        <w:ind w:firstLine="360"/>
+        <w:jc w:val="both"/>
       </w:pPr>
       <w:r>
         <w:t>2)</w:t>
@@ -1530,28 +1702,21 @@
     </w:p>
     <w:p>
       <w:pPr>
-        <w:spacing w:after="160" w:line="259" w:lineRule="auto"/>
-        <w:rPr>
-          <w:lang w:val="en-US"/>
-        </w:rPr>
-      </w:pPr>
-      <w:r>
-        <w:rPr>
-          <w:lang w:val="en-US"/>
-        </w:rPr>
+        <w:ind w:firstLine="360"/>
+        <w:jc w:val="both"/>
+      </w:pPr>
+      <w:r>
         <w:t>3)</w:t>
       </w:r>
       <w:r>
-        <w:rPr>
-          <w:lang w:val="en-US"/>
-        </w:rPr>
         <w:tab/>
         <w:t xml:space="preserve">benign keratosis-like lesions (solar lentigines / seborrheic keratoses and lichen-planus like keratoses) </w:t>
       </w:r>
     </w:p>
     <w:p>
       <w:pPr>
-        <w:spacing w:after="160" w:line="259" w:lineRule="auto"/>
+        <w:ind w:firstLine="360"/>
+        <w:jc w:val="both"/>
       </w:pPr>
       <w:r>
         <w:t>4)</w:t>
@@ -1570,7 +1735,8 @@
     </w:p>
     <w:p>
       <w:pPr>
-        <w:spacing w:after="160" w:line="259" w:lineRule="auto"/>
+        <w:ind w:firstLine="360"/>
+        <w:jc w:val="both"/>
       </w:pPr>
       <w:r>
         <w:t>5)</w:t>
@@ -1597,7 +1763,8 @@
     </w:p>
     <w:p>
       <w:pPr>
-        <w:spacing w:after="160" w:line="259" w:lineRule="auto"/>
+        <w:ind w:firstLine="360"/>
+        <w:jc w:val="both"/>
       </w:pPr>
       <w:r>
         <w:t>6)</w:t>
@@ -1640,7 +1807,8 @@
     </w:p>
     <w:p>
       <w:pPr>
-        <w:spacing w:after="160" w:line="259" w:lineRule="auto"/>
+        <w:ind w:firstLine="360"/>
+        <w:jc w:val="both"/>
       </w:pPr>
       <w:r>
         <w:t>7)</w:t>
@@ -1728,603 +1896,17 @@
     </w:p>
     <w:p>
       <w:pPr>
+        <w:ind w:firstLine="360"/>
+        <w:jc w:val="both"/>
+      </w:pPr>
+      <w:r>
+        <w:t xml:space="preserve">Ещё немного информации про поражения кожи, вводной и общей. </w:t>
+      </w:r>
+    </w:p>
+    <w:p>
+      <w:pPr>
         <w:spacing w:after="160" w:line="259" w:lineRule="auto"/>
       </w:pPr>
-    </w:p>
-    <w:p>
-      <w:pPr>
-        <w:spacing w:after="160" w:line="259" w:lineRule="auto"/>
-      </w:pPr>
-      <w:r>
-        <w:t xml:space="preserve">Виды диагностики поражений кожи: </w:t>
-      </w:r>
-    </w:p>
-    <w:p>
-      <w:pPr>
-        <w:spacing w:after="160" w:line="259" w:lineRule="auto"/>
-      </w:pPr>
-      <w:r>
-        <w:t xml:space="preserve">Пока не </w:t>
-      </w:r>
-      <w:proofErr w:type="gramStart"/>
-      <w:r>
-        <w:t>понятно</w:t>
-      </w:r>
-      <w:proofErr w:type="gramEnd"/>
-      <w:r>
-        <w:t xml:space="preserve"> как использовать эти данные. </w:t>
-      </w:r>
-    </w:p>
-    <w:p>
-      <w:pPr>
-        <w:spacing w:after="160" w:line="259" w:lineRule="auto"/>
-      </w:pPr>
-      <w:r>
-        <w:lastRenderedPageBreak/>
-        <w:t>1)</w:t>
-      </w:r>
-      <w:r>
-        <w:tab/>
-        <w:t xml:space="preserve">Гистопатология </w:t>
-      </w:r>
-      <w:proofErr w:type="gramStart"/>
-      <w:r>
-        <w:t>- это</w:t>
-      </w:r>
-      <w:proofErr w:type="gramEnd"/>
-      <w:r>
-        <w:t xml:space="preserve"> раздел микроскопического изучения поражённой ткани, является важным инструментом </w:t>
-      </w:r>
-      <w:proofErr w:type="spellStart"/>
-      <w:r>
-        <w:t>патоморфологии</w:t>
-      </w:r>
-      <w:proofErr w:type="spellEnd"/>
-      <w:r>
-        <w:t xml:space="preserve"> (патологическая анатомия), так как точный диагноз рака и других заболеваний обычно требует гистопатологического исследования образцов.</w:t>
-      </w:r>
-    </w:p>
-    <w:p>
-      <w:pPr>
-        <w:spacing w:after="160" w:line="259" w:lineRule="auto"/>
-      </w:pPr>
-      <w:r>
-        <w:t>2)</w:t>
-      </w:r>
-      <w:r>
-        <w:tab/>
-        <w:t xml:space="preserve">Последующая проверка – </w:t>
-      </w:r>
-      <w:proofErr w:type="spellStart"/>
-      <w:r>
-        <w:t>потверждение</w:t>
-      </w:r>
-      <w:proofErr w:type="spellEnd"/>
-      <w:r>
-        <w:t xml:space="preserve"> </w:t>
-      </w:r>
-    </w:p>
-    <w:p>
-      <w:pPr>
-        <w:spacing w:after="160" w:line="259" w:lineRule="auto"/>
-      </w:pPr>
-      <w:r>
-        <w:t>3)</w:t>
-      </w:r>
-      <w:r>
-        <w:tab/>
-        <w:t xml:space="preserve">заключение экспертного </w:t>
-      </w:r>
-      <w:proofErr w:type="spellStart"/>
-      <w:r>
-        <w:t>консенсунса</w:t>
-      </w:r>
-      <w:proofErr w:type="spellEnd"/>
-      <w:r>
-        <w:t xml:space="preserve"> </w:t>
-      </w:r>
-    </w:p>
-    <w:p>
-      <w:pPr>
-        <w:spacing w:after="160" w:line="259" w:lineRule="auto"/>
-      </w:pPr>
-      <w:r>
-        <w:t>4)</w:t>
-      </w:r>
-      <w:r>
-        <w:tab/>
-        <w:t xml:space="preserve">Конфокальная Микроскопия -  в настоящее время под этим термином чаще всего подразумевают Конфокальную Лазерную Сканирующую Микроскопию (КЛСМ, </w:t>
-      </w:r>
-      <w:proofErr w:type="spellStart"/>
-      <w:r>
-        <w:t>Confocal</w:t>
-      </w:r>
-      <w:proofErr w:type="spellEnd"/>
-      <w:r>
-        <w:t xml:space="preserve"> </w:t>
-      </w:r>
-      <w:proofErr w:type="spellStart"/>
-      <w:r>
-        <w:t>laser</w:t>
-      </w:r>
-      <w:proofErr w:type="spellEnd"/>
-      <w:r>
-        <w:t xml:space="preserve"> </w:t>
-      </w:r>
-      <w:proofErr w:type="spellStart"/>
-      <w:r>
-        <w:t>scanning</w:t>
-      </w:r>
-      <w:proofErr w:type="spellEnd"/>
-      <w:r>
-        <w:t xml:space="preserve"> </w:t>
-      </w:r>
-      <w:proofErr w:type="spellStart"/>
-      <w:r>
-        <w:t>microscopy</w:t>
-      </w:r>
-      <w:proofErr w:type="spellEnd"/>
-      <w:r>
-        <w:t>, CLSM), которая представляет собой разновидность световой оптической микроскопии, обладающей значительным контрастом и пространственным разрешением по сравнению с классической световой микроскопией, что достигается использованием точечной диафрагмы (</w:t>
-      </w:r>
-      <w:proofErr w:type="spellStart"/>
-      <w:r>
-        <w:t>пинхол</w:t>
-      </w:r>
-      <w:proofErr w:type="spellEnd"/>
-      <w:r>
-        <w:t xml:space="preserve">, </w:t>
-      </w:r>
-      <w:proofErr w:type="spellStart"/>
-      <w:r>
-        <w:t>pinhole</w:t>
-      </w:r>
-      <w:proofErr w:type="spellEnd"/>
-      <w:r>
-        <w:t xml:space="preserve">), размещённой в плоскости изображения и ограничивающей поток фонового рассеянного света излучаемого не из фокальной плоскости объектива[1]. Это позволяет получить серии изображений на различных глубинах фокальной плоскости внутри образца (т. н. оптическое секционирование образца по глубине), и затем реконструировать трехмерное изображение образца из этих серий. </w:t>
-      </w:r>
-    </w:p>
-    <w:p>
-      <w:pPr>
-        <w:spacing w:after="160" w:line="259" w:lineRule="auto"/>
-      </w:pPr>
-      <w:r>
-        <w:t>Местоположение на теле</w:t>
-      </w:r>
-    </w:p>
-    <w:p>
-      <w:pPr>
-        <w:spacing w:after="160" w:line="259" w:lineRule="auto"/>
-      </w:pPr>
-      <w:r>
-        <w:t>•</w:t>
-      </w:r>
-      <w:r>
-        <w:tab/>
-      </w:r>
-      <w:proofErr w:type="spellStart"/>
-      <w:r>
-        <w:t>Scalp</w:t>
-      </w:r>
-      <w:proofErr w:type="spellEnd"/>
-      <w:r>
-        <w:t xml:space="preserve"> – кожа черепа</w:t>
-      </w:r>
-    </w:p>
-    <w:p>
-      <w:pPr>
-        <w:spacing w:after="160" w:line="259" w:lineRule="auto"/>
-        <w:rPr>
-          <w:lang w:val="en-US"/>
-        </w:rPr>
-      </w:pPr>
-      <w:r>
-        <w:rPr>
-          <w:lang w:val="en-US"/>
-        </w:rPr>
-        <w:t>•</w:t>
-      </w:r>
-      <w:r>
-        <w:rPr>
-          <w:lang w:val="en-US"/>
-        </w:rPr>
-        <w:tab/>
-        <w:t xml:space="preserve">Ear – </w:t>
-      </w:r>
-      <w:r>
-        <w:t>ухо</w:t>
-      </w:r>
-    </w:p>
-    <w:p>
-      <w:pPr>
-        <w:spacing w:after="160" w:line="259" w:lineRule="auto"/>
-        <w:rPr>
-          <w:lang w:val="en-US"/>
-        </w:rPr>
-      </w:pPr>
-      <w:r>
-        <w:rPr>
-          <w:lang w:val="en-US"/>
-        </w:rPr>
-        <w:t>•</w:t>
-      </w:r>
-      <w:r>
-        <w:rPr>
-          <w:lang w:val="en-US"/>
-        </w:rPr>
-        <w:tab/>
-        <w:t xml:space="preserve">Face - </w:t>
-      </w:r>
-      <w:r>
-        <w:t>лицо</w:t>
-      </w:r>
-    </w:p>
-    <w:p>
-      <w:pPr>
-        <w:spacing w:after="160" w:line="259" w:lineRule="auto"/>
-        <w:rPr>
-          <w:lang w:val="en-US"/>
-        </w:rPr>
-      </w:pPr>
-      <w:r>
-        <w:rPr>
-          <w:lang w:val="en-US"/>
-        </w:rPr>
-        <w:t>•</w:t>
-      </w:r>
-      <w:r>
-        <w:rPr>
-          <w:lang w:val="en-US"/>
-        </w:rPr>
-        <w:tab/>
-        <w:t xml:space="preserve">Back - </w:t>
-      </w:r>
-      <w:r>
-        <w:t>спина</w:t>
-      </w:r>
-    </w:p>
-    <w:p>
-      <w:pPr>
-        <w:spacing w:after="160" w:line="259" w:lineRule="auto"/>
-        <w:rPr>
-          <w:lang w:val="en-US"/>
-        </w:rPr>
-      </w:pPr>
-      <w:r>
-        <w:rPr>
-          <w:lang w:val="en-US"/>
-        </w:rPr>
-        <w:t>•</w:t>
-      </w:r>
-      <w:r>
-        <w:rPr>
-          <w:lang w:val="en-US"/>
-        </w:rPr>
-        <w:tab/>
-        <w:t xml:space="preserve">Trunk – </w:t>
-      </w:r>
-      <w:r>
-        <w:t>грудь</w:t>
-      </w:r>
-    </w:p>
-    <w:p>
-      <w:pPr>
-        <w:spacing w:after="160" w:line="259" w:lineRule="auto"/>
-        <w:rPr>
-          <w:lang w:val="en-US"/>
-        </w:rPr>
-      </w:pPr>
-      <w:r>
-        <w:rPr>
-          <w:lang w:val="en-US"/>
-        </w:rPr>
-        <w:t>•</w:t>
-      </w:r>
-      <w:r>
-        <w:rPr>
-          <w:lang w:val="en-US"/>
-        </w:rPr>
-        <w:tab/>
-        <w:t xml:space="preserve">Chest – </w:t>
-      </w:r>
-      <w:r>
-        <w:t>плечи</w:t>
-      </w:r>
-      <w:r>
-        <w:rPr>
-          <w:lang w:val="en-US"/>
-        </w:rPr>
-        <w:t xml:space="preserve"> </w:t>
-      </w:r>
-    </w:p>
-    <w:p>
-      <w:pPr>
-        <w:spacing w:after="160" w:line="259" w:lineRule="auto"/>
-        <w:rPr>
-          <w:lang w:val="en-US"/>
-        </w:rPr>
-      </w:pPr>
-      <w:r>
-        <w:rPr>
-          <w:lang w:val="en-US"/>
-        </w:rPr>
-        <w:t>•</w:t>
-      </w:r>
-      <w:r>
-        <w:rPr>
-          <w:lang w:val="en-US"/>
-        </w:rPr>
-        <w:tab/>
-        <w:t xml:space="preserve">Upper extremity - </w:t>
-      </w:r>
-      <w:r>
-        <w:t>Верхняя</w:t>
-      </w:r>
-      <w:r>
-        <w:rPr>
-          <w:lang w:val="en-US"/>
-        </w:rPr>
-        <w:t xml:space="preserve"> </w:t>
-      </w:r>
-      <w:r>
-        <w:t>конечность</w:t>
-      </w:r>
-      <w:r>
-        <w:rPr>
-          <w:lang w:val="en-US"/>
-        </w:rPr>
-        <w:t xml:space="preserve"> </w:t>
-      </w:r>
-    </w:p>
-    <w:p>
-      <w:pPr>
-        <w:spacing w:after="160" w:line="259" w:lineRule="auto"/>
-        <w:rPr>
-          <w:lang w:val="en-US"/>
-        </w:rPr>
-      </w:pPr>
-      <w:r>
-        <w:rPr>
-          <w:lang w:val="en-US"/>
-        </w:rPr>
-        <w:t>•</w:t>
-      </w:r>
-      <w:r>
-        <w:rPr>
-          <w:lang w:val="en-US"/>
-        </w:rPr>
-        <w:tab/>
-        <w:t xml:space="preserve">Abdomen – </w:t>
-      </w:r>
-      <w:r>
-        <w:t>брюшная</w:t>
-      </w:r>
-      <w:r>
-        <w:rPr>
-          <w:lang w:val="en-US"/>
-        </w:rPr>
-        <w:t xml:space="preserve"> </w:t>
-      </w:r>
-      <w:r>
-        <w:t>полость</w:t>
-      </w:r>
-      <w:r>
-        <w:rPr>
-          <w:lang w:val="en-US"/>
-        </w:rPr>
-        <w:t xml:space="preserve"> </w:t>
-      </w:r>
-    </w:p>
-    <w:p>
-      <w:pPr>
-        <w:spacing w:after="160" w:line="259" w:lineRule="auto"/>
-        <w:rPr>
-          <w:lang w:val="en-US"/>
-        </w:rPr>
-      </w:pPr>
-      <w:r>
-        <w:rPr>
-          <w:lang w:val="en-US"/>
-        </w:rPr>
-        <w:t>•</w:t>
-      </w:r>
-      <w:r>
-        <w:rPr>
-          <w:lang w:val="en-US"/>
-        </w:rPr>
-        <w:tab/>
-        <w:t xml:space="preserve">Unknown – </w:t>
-      </w:r>
-      <w:r>
-        <w:t>неизвестно</w:t>
-      </w:r>
-      <w:r>
-        <w:rPr>
-          <w:lang w:val="en-US"/>
-        </w:rPr>
-        <w:t xml:space="preserve"> </w:t>
-      </w:r>
-    </w:p>
-    <w:p>
-      <w:pPr>
-        <w:spacing w:after="160" w:line="259" w:lineRule="auto"/>
-        <w:rPr>
-          <w:lang w:val="en-US"/>
-        </w:rPr>
-      </w:pPr>
-      <w:r>
-        <w:rPr>
-          <w:lang w:val="en-US"/>
-        </w:rPr>
-        <w:t>•</w:t>
-      </w:r>
-      <w:r>
-        <w:rPr>
-          <w:lang w:val="en-US"/>
-        </w:rPr>
-        <w:tab/>
-        <w:t xml:space="preserve">Lower extremity – </w:t>
-      </w:r>
-      <w:r>
-        <w:t>нижняя</w:t>
-      </w:r>
-      <w:r>
-        <w:rPr>
-          <w:lang w:val="en-US"/>
-        </w:rPr>
-        <w:t xml:space="preserve"> </w:t>
-      </w:r>
-      <w:r>
-        <w:t>конечность</w:t>
-      </w:r>
-      <w:r>
-        <w:rPr>
-          <w:lang w:val="en-US"/>
-        </w:rPr>
-        <w:t xml:space="preserve"> </w:t>
-      </w:r>
-    </w:p>
-    <w:p>
-      <w:pPr>
-        <w:spacing w:after="160" w:line="259" w:lineRule="auto"/>
-        <w:rPr>
-          <w:lang w:val="en-US"/>
-        </w:rPr>
-      </w:pPr>
-      <w:r>
-        <w:rPr>
-          <w:lang w:val="en-US"/>
-        </w:rPr>
-        <w:t>•</w:t>
-      </w:r>
-      <w:r>
-        <w:rPr>
-          <w:lang w:val="en-US"/>
-        </w:rPr>
-        <w:tab/>
-        <w:t xml:space="preserve">Genital – </w:t>
-      </w:r>
-      <w:r>
-        <w:t>гениталии</w:t>
-      </w:r>
-      <w:r>
-        <w:rPr>
-          <w:lang w:val="en-US"/>
-        </w:rPr>
-        <w:t xml:space="preserve"> </w:t>
-      </w:r>
-    </w:p>
-    <w:p>
-      <w:pPr>
-        <w:spacing w:after="160" w:line="259" w:lineRule="auto"/>
-        <w:rPr>
-          <w:lang w:val="en-US"/>
-        </w:rPr>
-      </w:pPr>
-      <w:r>
-        <w:rPr>
-          <w:lang w:val="en-US"/>
-        </w:rPr>
-        <w:t>•</w:t>
-      </w:r>
-      <w:r>
-        <w:rPr>
-          <w:lang w:val="en-US"/>
-        </w:rPr>
-        <w:tab/>
-        <w:t xml:space="preserve">Neck – </w:t>
-      </w:r>
-      <w:r>
-        <w:t>шея</w:t>
-      </w:r>
-    </w:p>
-    <w:p>
-      <w:pPr>
-        <w:spacing w:after="160" w:line="259" w:lineRule="auto"/>
-        <w:rPr>
-          <w:lang w:val="en-US"/>
-        </w:rPr>
-      </w:pPr>
-      <w:r>
-        <w:rPr>
-          <w:lang w:val="en-US"/>
-        </w:rPr>
-        <w:t>•</w:t>
-      </w:r>
-      <w:r>
-        <w:rPr>
-          <w:lang w:val="en-US"/>
-        </w:rPr>
-        <w:tab/>
-        <w:t xml:space="preserve">Hand – </w:t>
-      </w:r>
-      <w:r>
-        <w:t>руки</w:t>
-      </w:r>
-      <w:r>
-        <w:rPr>
-          <w:lang w:val="en-US"/>
-        </w:rPr>
-        <w:t xml:space="preserve"> </w:t>
-      </w:r>
-    </w:p>
-    <w:p>
-      <w:pPr>
-        <w:spacing w:after="160" w:line="259" w:lineRule="auto"/>
-      </w:pPr>
-      <w:r>
-        <w:t>•</w:t>
-      </w:r>
-      <w:r>
-        <w:tab/>
-      </w:r>
-      <w:proofErr w:type="spellStart"/>
-      <w:r>
-        <w:t>Foot</w:t>
-      </w:r>
-      <w:proofErr w:type="spellEnd"/>
-      <w:r>
-        <w:t xml:space="preserve"> – нога   </w:t>
-      </w:r>
-    </w:p>
-    <w:p>
-      <w:pPr>
-        <w:spacing w:after="160" w:line="259" w:lineRule="auto"/>
-      </w:pPr>
-      <w:r>
-        <w:t>•</w:t>
-      </w:r>
-      <w:r>
-        <w:tab/>
-      </w:r>
-      <w:proofErr w:type="spellStart"/>
-      <w:r>
-        <w:t>Acral</w:t>
-      </w:r>
-      <w:proofErr w:type="spellEnd"/>
-      <w:r>
-        <w:t xml:space="preserve"> – </w:t>
-      </w:r>
-      <w:proofErr w:type="spellStart"/>
-      <w:r>
-        <w:t>стопf</w:t>
-      </w:r>
-      <w:proofErr w:type="spellEnd"/>
-    </w:p>
-    <w:p>
-      <w:pPr>
-        <w:spacing w:after="160" w:line="259" w:lineRule="auto"/>
-      </w:pPr>
-    </w:p>
-    <w:p>
-      <w:pPr>
-        <w:spacing w:after="160" w:line="259" w:lineRule="auto"/>
-      </w:pPr>
-    </w:p>
-    <w:p>
-      <w:pPr>
-        <w:spacing w:after="160" w:line="259" w:lineRule="auto"/>
-      </w:pPr>
       <w:r>
         <w:br w:type="page"/>
       </w:r>
@@ -2333,7 +1915,7 @@
       <w:pPr>
         <w:pStyle w:val="Heading1"/>
       </w:pPr>
-      <w:bookmarkStart w:id="2" w:name="_Toc531111936"/>
+      <w:bookmarkStart w:id="3" w:name="_Toc531111936"/>
       <w:r>
         <w:lastRenderedPageBreak/>
         <w:t>Описание</w:t>
@@ -2347,7 +1929,7 @@
       <w:r>
         <w:t xml:space="preserve"> данных</w:t>
       </w:r>
-      <w:bookmarkEnd w:id="2"/>
+      <w:bookmarkEnd w:id="3"/>
     </w:p>
     <w:p>
       <w:pPr>
@@ -2386,6 +1968,25 @@
       </w:pPr>
       <w:r>
         <w:tab/>
+      </w:r>
+      <w:r>
+        <w:t>Размер выборки: 10000 цветных изображений пигментных поражений.</w:t>
+      </w:r>
+    </w:p>
+    <w:p>
+      <w:pPr>
+        <w:jc w:val="both"/>
+      </w:pPr>
+      <w:r>
+        <w:t>Репрезентативность: Выборка репрезентативна</w:t>
+      </w:r>
+    </w:p>
+    <w:p>
+      <w:pPr>
+        <w:jc w:val="both"/>
+      </w:pPr>
+      <w:r>
+        <w:t>Дополнительная информация: Каждое изображение имеет дополнительные параметры</w:t>
       </w:r>
     </w:p>
     <w:p>
@@ -2411,9 +2012,38 @@
     <w:p>
       <w:pPr>
         <w:jc w:val="both"/>
+        <w:rPr>
+          <w:lang w:val="en-US"/>
+        </w:rPr>
       </w:pPr>
       <w:r>
         <w:tab/>
+      </w:r>
+      <w:r>
+        <w:t xml:space="preserve">Предварительная обработка данных (Распределение по группам, в зависимости от входных параметров. Построение модели нейронной сети для классификации изображений пигментных поражений </w:t>
+      </w:r>
+    </w:p>
+    <w:p>
+      <w:pPr>
+        <w:jc w:val="both"/>
+      </w:pPr>
+      <w:r>
+        <w:tab/>
+      </w:r>
+      <w:r>
+        <w:t>Ин</w:t>
+      </w:r>
+      <w:r>
+        <w:t xml:space="preserve">теграция </w:t>
+      </w:r>
+      <w:r>
+        <w:t>обученной</w:t>
+      </w:r>
+      <w:r>
+        <w:t xml:space="preserve"> модели в веб сервис</w:t>
+      </w:r>
+      <w:r>
+        <w:t>.</w:t>
       </w:r>
     </w:p>
     <w:p>
@@ -2535,6 +2165,7 @@
         <w:rPr>
           <w:noProof/>
         </w:rPr>
+        <w:lastRenderedPageBreak/>
         <w:drawing>
           <wp:inline distT="0" distB="0" distL="0" distR="0" wp14:anchorId="7B356FBA" wp14:editId="4B576560">
             <wp:extent cx="4828190" cy="3200400"/>
@@ -2621,7 +2252,19 @@
         <w:rPr>
           <w:color w:val="auto"/>
         </w:rPr>
-        <w:t>. Тепловая карта корреляций.</w:t>
+        <w:t xml:space="preserve">. </w:t>
+      </w:r>
+      <w:r>
+        <w:rPr>
+          <w:color w:val="auto"/>
+        </w:rPr>
+        <w:t>Распределение выборки по возрастам</w:t>
+      </w:r>
+      <w:r>
+        <w:rPr>
+          <w:color w:val="auto"/>
+        </w:rPr>
+        <w:t>.</w:t>
       </w:r>
     </w:p>
     <w:p/>
@@ -2634,7 +2277,6 @@
         <w:rPr>
           <w:noProof/>
         </w:rPr>
-        <w:lastRenderedPageBreak/>
         <w:drawing>
           <wp:inline distT="0" distB="0" distL="0" distR="0" wp14:anchorId="787B4385" wp14:editId="2BDA4CDD">
             <wp:extent cx="4819650" cy="4391025"/>
@@ -2753,12 +2395,12 @@
       <w:pPr>
         <w:pStyle w:val="Heading1"/>
       </w:pPr>
-      <w:bookmarkStart w:id="3" w:name="_Toc531111937"/>
+      <w:bookmarkStart w:id="4" w:name="_Toc531111937"/>
       <w:r>
         <w:lastRenderedPageBreak/>
         <w:t>Предобработка исходных изображений</w:t>
       </w:r>
-      <w:bookmarkEnd w:id="3"/>
+      <w:bookmarkEnd w:id="4"/>
     </w:p>
     <w:p>
       <w:pPr>
@@ -2768,7 +2410,15 @@
       </w:pPr>
       <w:r>
         <w:tab/>
-      </w:r>
+        <w:t xml:space="preserve">Необходимо описать каждый из указанных ниже процессов </w:t>
+      </w:r>
+    </w:p>
+    <w:p>
+      <w:pPr>
+        <w:pStyle w:val="NormalWeb"/>
+        <w:spacing w:before="0" w:beforeAutospacing="0" w:after="0" w:afterAutospacing="0"/>
+        <w:jc w:val="both"/>
+      </w:pPr>
       <w:r>
         <w:t xml:space="preserve">Считывание данных </w:t>
       </w:r>
@@ -3112,12 +2762,12 @@
       <w:pPr>
         <w:pStyle w:val="Heading1"/>
       </w:pPr>
-      <w:bookmarkStart w:id="4" w:name="_Toc531111938"/>
+      <w:bookmarkStart w:id="5" w:name="_Toc531111938"/>
       <w:r>
         <w:lastRenderedPageBreak/>
         <w:t>Построение архитектуры модели</w:t>
       </w:r>
-      <w:bookmarkEnd w:id="4"/>
+      <w:bookmarkEnd w:id="5"/>
     </w:p>
     <w:p>
       <w:pPr>
@@ -3818,7 +3468,7 @@
                 <w:lang w:val="en-US"/>
               </w:rPr>
             </w:pPr>
-            <w:bookmarkStart w:id="5" w:name="_Hlk531114480"/>
+            <w:bookmarkStart w:id="6" w:name="_Hlk531114480"/>
             <w:r>
               <w:rPr>
                 <w:lang w:val="en-US"/>
@@ -3936,9 +3586,9 @@
             <w:tcW w:w="3803" w:type="dxa"/>
           </w:tcPr>
           <w:p>
-            <w:bookmarkStart w:id="6" w:name="_Hlk531114473"/>
-            <w:bookmarkStart w:id="7" w:name="_Hlk531114467"/>
-            <w:bookmarkEnd w:id="5"/>
+            <w:bookmarkStart w:id="7" w:name="_Hlk531114473"/>
+            <w:bookmarkStart w:id="8" w:name="_Hlk531114467"/>
+            <w:bookmarkEnd w:id="6"/>
             <w:r>
               <w:t>ADAPTIVE_THRESH_</w:t>
             </w:r>
@@ -3960,7 +3610,7 @@
               </w:rPr>
               <w:t>Channel</w:t>
             </w:r>
-            <w:bookmarkEnd w:id="6"/>
+            <w:bookmarkEnd w:id="7"/>
           </w:p>
         </w:tc>
         <w:tc>
@@ -4072,7 +3722,7 @@
             <w:tcW w:w="3803" w:type="dxa"/>
           </w:tcPr>
           <w:p>
-            <w:bookmarkStart w:id="8" w:name="_Hlk531114476"/>
+            <w:bookmarkStart w:id="9" w:name="_Hlk531114476"/>
             <w:r>
               <w:t>ADAPTIVE_THRESH_</w:t>
             </w:r>
@@ -4094,7 +3744,7 @@
               </w:rPr>
               <w:t xml:space="preserve">Channel </w:t>
             </w:r>
-            <w:bookmarkEnd w:id="8"/>
+            <w:bookmarkEnd w:id="9"/>
           </w:p>
         </w:tc>
         <w:tc>
@@ -4200,7 +3850,7 @@
           <w:p/>
         </w:tc>
       </w:tr>
-      <w:bookmarkEnd w:id="7"/>
+      <w:bookmarkEnd w:id="8"/>
       <w:tr>
         <w:tc>
           <w:tcPr>
@@ -4679,7 +4329,7 @@
             <w:tcW w:w="3803" w:type="dxa"/>
           </w:tcPr>
           <w:p>
-            <w:bookmarkStart w:id="9" w:name="_Hlk531114490"/>
+            <w:bookmarkStart w:id="10" w:name="_Hlk531114490"/>
             <w:r>
               <w:t xml:space="preserve">Общая размерность выборки </w:t>
             </w:r>
@@ -4728,7 +4378,7 @@
           <w:p/>
         </w:tc>
       </w:tr>
-      <w:bookmarkEnd w:id="9"/>
+      <w:bookmarkEnd w:id="10"/>
       <w:tr>
         <w:tc>
           <w:tcPr>
@@ -4847,9 +4497,7 @@
       <w:pPr>
         <w:ind w:left="360"/>
       </w:pPr>
-      <w:bookmarkStart w:id="10" w:name="_GoBack"/>
-    </w:p>
-    <w:bookmarkEnd w:id="10"/>
+    </w:p>
     <w:p>
       <w:pPr>
         <w:ind w:left="360"/>
@@ -4970,10 +4618,192 @@
     </w:p>
     <w:p>
       <w:pPr>
+        <w:spacing w:after="160" w:line="259" w:lineRule="auto"/>
+        <w:rPr>
+          <w:lang w:val="en-US"/>
+        </w:rPr>
+      </w:pPr>
+      <w:r>
+        <w:rPr>
+          <w:lang w:val="en-US"/>
+        </w:rPr>
+        <w:lastRenderedPageBreak/>
+        <w:t xml:space="preserve">References </w:t>
+      </w:r>
+    </w:p>
+    <w:p>
+      <w:pPr>
+        <w:spacing w:after="160" w:line="259" w:lineRule="auto"/>
+        <w:rPr>
+          <w:lang w:val="en-US"/>
+        </w:rPr>
+      </w:pPr>
+      <w:r>
+        <w:rPr>
+          <w:lang w:val="en-US"/>
+        </w:rPr>
+        <w:t xml:space="preserve">[1]: </w:t>
+      </w:r>
+      <w:r>
+        <w:rPr>
+          <w:lang w:val="en-US"/>
+        </w:rPr>
+        <w:t>Dermatologist-level classification of skin cancer with deep neural networks</w:t>
+      </w:r>
+    </w:p>
+    <w:p>
+      <w:pPr>
+        <w:spacing w:after="160" w:line="259" w:lineRule="auto"/>
+        <w:rPr>
+          <w:lang w:val="en-US"/>
+        </w:rPr>
+      </w:pPr>
+      <w:r>
+        <w:rPr>
+          <w:lang w:val="en-US"/>
+        </w:rPr>
+        <w:t xml:space="preserve">Andre </w:t>
+      </w:r>
+      <w:proofErr w:type="spellStart"/>
+      <w:r>
+        <w:rPr>
+          <w:lang w:val="en-US"/>
+        </w:rPr>
+        <w:t>Esteva</w:t>
+      </w:r>
+      <w:proofErr w:type="spellEnd"/>
+      <w:r>
+        <w:rPr>
+          <w:lang w:val="en-US"/>
+        </w:rPr>
+        <w:t xml:space="preserve">, Brett </w:t>
+      </w:r>
+      <w:proofErr w:type="spellStart"/>
+      <w:r>
+        <w:rPr>
+          <w:lang w:val="en-US"/>
+        </w:rPr>
+        <w:t>Kuprel</w:t>
+      </w:r>
+      <w:proofErr w:type="spellEnd"/>
+      <w:r>
+        <w:rPr>
+          <w:lang w:val="en-US"/>
+        </w:rPr>
+        <w:t xml:space="preserve">, Roberto A. </w:t>
+      </w:r>
+      <w:proofErr w:type="spellStart"/>
+      <w:r>
+        <w:rPr>
+          <w:lang w:val="en-US"/>
+        </w:rPr>
+        <w:t>Novoa</w:t>
+      </w:r>
+      <w:proofErr w:type="spellEnd"/>
+      <w:r>
+        <w:rPr>
+          <w:lang w:val="en-US"/>
+        </w:rPr>
+        <w:t xml:space="preserve">, Justin Ko, Susan M. </w:t>
+      </w:r>
+      <w:proofErr w:type="spellStart"/>
+      <w:r>
+        <w:rPr>
+          <w:lang w:val="en-US"/>
+        </w:rPr>
+        <w:t>Swetter</w:t>
+      </w:r>
+      <w:proofErr w:type="spellEnd"/>
+      <w:r>
+        <w:rPr>
+          <w:lang w:val="en-US"/>
+        </w:rPr>
+        <w:t xml:space="preserve">, Helen M. </w:t>
+      </w:r>
+      <w:proofErr w:type="spellStart"/>
+      <w:r>
+        <w:rPr>
+          <w:lang w:val="en-US"/>
+        </w:rPr>
+        <w:t>Blau</w:t>
+      </w:r>
+      <w:proofErr w:type="spellEnd"/>
+      <w:r>
+        <w:rPr>
+          <w:lang w:val="en-US"/>
+        </w:rPr>
+        <w:t xml:space="preserve"> &amp; Sebastian </w:t>
+      </w:r>
+      <w:proofErr w:type="spellStart"/>
+      <w:r>
+        <w:rPr>
+          <w:lang w:val="en-US"/>
+        </w:rPr>
+        <w:t>Thrun</w:t>
+      </w:r>
+      <w:proofErr w:type="spellEnd"/>
+    </w:p>
+    <w:p>
+      <w:pPr>
+        <w:spacing w:after="160" w:line="259" w:lineRule="auto"/>
+        <w:rPr>
+          <w:lang w:val="en-US"/>
+        </w:rPr>
+      </w:pPr>
+      <w:r>
+        <w:rPr>
+          <w:lang w:val="en-US"/>
+        </w:rPr>
+        <w:t>[2]</w:t>
+      </w:r>
+      <w:r>
+        <w:rPr>
+          <w:lang w:val="en-US"/>
+        </w:rPr>
+        <w:t xml:space="preserve">: Fingerprints, Facial Recognition and Cancer Roy J </w:t>
+      </w:r>
+      <w:proofErr w:type="spellStart"/>
+      <w:r>
+        <w:rPr>
+          <w:lang w:val="en-US"/>
+        </w:rPr>
+        <w:t>Vaz</w:t>
+      </w:r>
+      <w:proofErr w:type="spellEnd"/>
+      <w:r>
+        <w:rPr>
+          <w:lang w:val="en-US"/>
+        </w:rPr>
+        <w:t>* Division of Graduate Professional Studies, Rabb School of Continuing Studies, Brandeis University, Waltham, MA 02453, USA</w:t>
+      </w:r>
+    </w:p>
+    <w:p>
+      <w:pPr>
+        <w:spacing w:after="160" w:line="259" w:lineRule="auto"/>
+        <w:rPr>
+          <w:lang w:val="en-US"/>
+        </w:rPr>
+      </w:pPr>
+      <w:r>
+        <w:rPr>
+          <w:lang w:val="en-US"/>
+        </w:rPr>
+        <w:br w:type="page"/>
+      </w:r>
+    </w:p>
+    <w:p>
+      <w:pPr>
+        <w:spacing w:after="160" w:line="259" w:lineRule="auto"/>
+        <w:rPr>
+          <w:lang w:val="en-US"/>
+        </w:rPr>
+      </w:pPr>
+    </w:p>
+    <w:p>
+      <w:pPr>
         <w:pStyle w:val="Heading1"/>
       </w:pPr>
       <w:r>
-        <w:lastRenderedPageBreak/>
         <w:t>Приложение А</w:t>
       </w:r>
       <w:r>
@@ -4985,11 +4815,6 @@
     </w:p>
     <w:p/>
     <w:p>
-      <w:pPr>
-        <w:rPr>
-          <w:lang w:val="en-US"/>
-        </w:rPr>
-      </w:pPr>
       <w:r>
         <w:t xml:space="preserve">Топология </w:t>
       </w:r>
@@ -5327,7 +5152,6 @@
         <w:docPartUnique/>
       </w:docPartObj>
     </w:sdtPr>
-    <w:sdtEndPr/>
     <w:sdtContent>
       <w:p>
         <w:pPr>
@@ -5385,16 +5209,16 @@
 <file path=word/numbering.xml><?xml version="1.0" encoding="utf-8"?>
 <w:numbering xmlns:wpc="http://schemas.microsoft.com/office/word/2010/wordprocessingCanvas" xmlns:cx="http://schemas.microsoft.com/office/drawing/2014/chartex" xmlns:cx1="http://schemas.microsoft.com/office/drawing/2015/9/8/chartex" xmlns:cx2="http://schemas.microsoft.com/office/drawing/2015/10/21/chartex" xmlns:cx3="http://schemas.microsoft.com/office/drawing/2016/5/9/chartex" xmlns:cx4="http://schemas.microsoft.com/office/drawing/2016/5/10/chartex" xmlns:cx5="http://schemas.microsoft.com/office/drawing/2016/5/11/chartex" xmlns:cx6="http://schemas.microsoft.com/office/drawing/2016/5/12/chartex" xmlns:cx7="http://schemas.microsoft.com/office/drawing/2016/5/13/chartex" xmlns:cx8="http://schemas.microsoft.com/office/drawing/2016/5/14/chartex" xmlns:mc="http://schemas.openxmlformats.org/markup-compatibility/2006" xmlns:aink="http://schemas.microsoft.com/office/drawing/2016/ink" xmlns:am3d="http://schemas.microsoft.com/office/drawing/2017/model3d" xmlns:o="urn:schemas-microsoft-com:office:office" xmlns:r="http://schemas.openxmlformats.org/officeDocument/2006/relationships" xmlns:m="http://schemas.openxmlformats.org/officeDocument/2006/math" xmlns:v="urn:schemas-microsoft-com:vml" xmlns:wp14="http://schemas.microsoft.com/office/word/2010/wordprocessingDrawing" xmlns:wp="http://schemas.openxmlformats.org/drawingml/2006/wordprocessingDrawing" xmlns:w10="urn:schemas-microsoft-com:office:word" xmlns:w="http://schemas.openxmlformats.org/wordprocessingml/2006/main" xmlns:w14="http://schemas.microsoft.com/office/word/2010/wordml" xmlns:w15="http://schemas.microsoft.com/office/word/2012/wordml" xmlns:w16cid="http://schemas.microsoft.com/office/word/2016/wordml/cid" xmlns:w16se="http://schemas.microsoft.com/office/word/2015/wordml/symex" xmlns:wpg="http://schemas.microsoft.com/office/word/2010/wordprocessingGroup" xmlns:wpi="http://schemas.microsoft.com/office/word/2010/wordprocessingInk" xmlns:wne="http://schemas.microsoft.com/office/word/2006/wordml" xmlns:wps="http://schemas.microsoft.com/office/word/2010/wordprocessingShape" mc:Ignorable="w14 w15 w16se w16cid wp14">
   <w:abstractNum w:abstractNumId="0" w15:restartNumberingAfterBreak="0">
-    <w:nsid w:val="3B3F1067"/>
+    <w:nsid w:val="17ED09BF"/>
     <w:multiLevelType w:val="hybridMultilevel"/>
-    <w:tmpl w:val="D3AAC644"/>
+    <w:tmpl w:val="440615F0"/>
     <w:lvl w:ilvl="0" w:tplc="04190001">
       <w:start w:val="1"/>
       <w:numFmt w:val="bullet"/>
       <w:lvlText w:val=""/>
       <w:lvlJc w:val="left"/>
       <w:pPr>
-        <w:ind w:left="1428" w:hanging="360"/>
+        <w:ind w:left="720" w:hanging="360"/>
       </w:pPr>
       <w:rPr>
         <w:rFonts w:ascii="Symbol" w:hAnsi="Symbol" w:hint="default"/>
@@ -5406,7 +5230,7 @@
       <w:lvlText w:val="o"/>
       <w:lvlJc w:val="left"/>
       <w:pPr>
-        <w:ind w:left="2148" w:hanging="360"/>
+        <w:ind w:left="1440" w:hanging="360"/>
       </w:pPr>
       <w:rPr>
         <w:rFonts w:ascii="Courier New" w:hAnsi="Courier New" w:cs="Courier New" w:hint="default"/>
@@ -5418,7 +5242,7 @@
       <w:lvlText w:val=""/>
       <w:lvlJc w:val="left"/>
       <w:pPr>
-        <w:ind w:left="2868" w:hanging="360"/>
+        <w:ind w:left="2160" w:hanging="360"/>
       </w:pPr>
       <w:rPr>
         <w:rFonts w:ascii="Wingdings" w:hAnsi="Wingdings" w:hint="default"/>
@@ -5430,7 +5254,7 @@
       <w:lvlText w:val=""/>
       <w:lvlJc w:val="left"/>
       <w:pPr>
-        <w:ind w:left="3588" w:hanging="360"/>
+        <w:ind w:left="2880" w:hanging="360"/>
       </w:pPr>
       <w:rPr>
         <w:rFonts w:ascii="Symbol" w:hAnsi="Symbol" w:hint="default"/>
@@ -5442,7 +5266,7 @@
       <w:lvlText w:val="o"/>
       <w:lvlJc w:val="left"/>
       <w:pPr>
-        <w:ind w:left="4308" w:hanging="360"/>
+        <w:ind w:left="3600" w:hanging="360"/>
       </w:pPr>
       <w:rPr>
         <w:rFonts w:ascii="Courier New" w:hAnsi="Courier New" w:cs="Courier New" w:hint="default"/>
@@ -5454,7 +5278,7 @@
       <w:lvlText w:val=""/>
       <w:lvlJc w:val="left"/>
       <w:pPr>
-        <w:ind w:left="5028" w:hanging="360"/>
+        <w:ind w:left="4320" w:hanging="360"/>
       </w:pPr>
       <w:rPr>
         <w:rFonts w:ascii="Wingdings" w:hAnsi="Wingdings" w:hint="default"/>
@@ -5466,7 +5290,7 @@
       <w:lvlText w:val=""/>
       <w:lvlJc w:val="left"/>
       <w:pPr>
-        <w:ind w:left="5748" w:hanging="360"/>
+        <w:ind w:left="5040" w:hanging="360"/>
       </w:pPr>
       <w:rPr>
         <w:rFonts w:ascii="Symbol" w:hAnsi="Symbol" w:hint="default"/>
@@ -5478,7 +5302,7 @@
       <w:lvlText w:val="o"/>
       <w:lvlJc w:val="left"/>
       <w:pPr>
-        <w:ind w:left="6468" w:hanging="360"/>
+        <w:ind w:left="5760" w:hanging="360"/>
       </w:pPr>
       <w:rPr>
         <w:rFonts w:ascii="Courier New" w:hAnsi="Courier New" w:cs="Courier New" w:hint="default"/>
@@ -5490,7 +5314,7 @@
       <w:lvlText w:val=""/>
       <w:lvlJc w:val="left"/>
       <w:pPr>
-        <w:ind w:left="7188" w:hanging="360"/>
+        <w:ind w:left="6480" w:hanging="360"/>
       </w:pPr>
       <w:rPr>
         <w:rFonts w:ascii="Wingdings" w:hAnsi="Wingdings" w:hint="default"/>
@@ -5498,16 +5322,16 @@
     </w:lvl>
   </w:abstractNum>
   <w:abstractNum w:abstractNumId="1" w15:restartNumberingAfterBreak="0">
-    <w:nsid w:val="3F462092"/>
+    <w:nsid w:val="3B3F1067"/>
     <w:multiLevelType w:val="hybridMultilevel"/>
-    <w:tmpl w:val="90F45CF4"/>
+    <w:tmpl w:val="D3AAC644"/>
     <w:lvl w:ilvl="0" w:tplc="04190001">
       <w:start w:val="1"/>
       <w:numFmt w:val="bullet"/>
       <w:lvlText w:val=""/>
       <w:lvlJc w:val="left"/>
       <w:pPr>
-        <w:ind w:left="720" w:hanging="360"/>
+        <w:ind w:left="1428" w:hanging="360"/>
       </w:pPr>
       <w:rPr>
         <w:rFonts w:ascii="Symbol" w:hAnsi="Symbol" w:hint="default"/>
@@ -5519,7 +5343,7 @@
       <w:lvlText w:val="o"/>
       <w:lvlJc w:val="left"/>
       <w:pPr>
-        <w:ind w:left="1440" w:hanging="360"/>
+        <w:ind w:left="2148" w:hanging="360"/>
       </w:pPr>
       <w:rPr>
         <w:rFonts w:ascii="Courier New" w:hAnsi="Courier New" w:cs="Courier New" w:hint="default"/>
@@ -5531,7 +5355,7 @@
       <w:lvlText w:val=""/>
       <w:lvlJc w:val="left"/>
       <w:pPr>
-        <w:ind w:left="2160" w:hanging="360"/>
+        <w:ind w:left="2868" w:hanging="360"/>
       </w:pPr>
       <w:rPr>
         <w:rFonts w:ascii="Wingdings" w:hAnsi="Wingdings" w:hint="default"/>
@@ -5543,7 +5367,7 @@
       <w:lvlText w:val=""/>
       <w:lvlJc w:val="left"/>
       <w:pPr>
-        <w:ind w:left="2880" w:hanging="360"/>
+        <w:ind w:left="3588" w:hanging="360"/>
       </w:pPr>
       <w:rPr>
         <w:rFonts w:ascii="Symbol" w:hAnsi="Symbol" w:hint="default"/>
@@ -5555,7 +5379,7 @@
       <w:lvlText w:val="o"/>
       <w:lvlJc w:val="left"/>
       <w:pPr>
-        <w:ind w:left="3600" w:hanging="360"/>
+        <w:ind w:left="4308" w:hanging="360"/>
       </w:pPr>
       <w:rPr>
         <w:rFonts w:ascii="Courier New" w:hAnsi="Courier New" w:cs="Courier New" w:hint="default"/>
@@ -5567,7 +5391,7 @@
       <w:lvlText w:val=""/>
       <w:lvlJc w:val="left"/>
       <w:pPr>
-        <w:ind w:left="4320" w:hanging="360"/>
+        <w:ind w:left="5028" w:hanging="360"/>
       </w:pPr>
       <w:rPr>
         <w:rFonts w:ascii="Wingdings" w:hAnsi="Wingdings" w:hint="default"/>
@@ -5579,7 +5403,7 @@
       <w:lvlText w:val=""/>
       <w:lvlJc w:val="left"/>
       <w:pPr>
-        <w:ind w:left="5040" w:hanging="360"/>
+        <w:ind w:left="5748" w:hanging="360"/>
       </w:pPr>
       <w:rPr>
         <w:rFonts w:ascii="Symbol" w:hAnsi="Symbol" w:hint="default"/>
@@ -5591,7 +5415,7 @@
       <w:lvlText w:val="o"/>
       <w:lvlJc w:val="left"/>
       <w:pPr>
-        <w:ind w:left="5760" w:hanging="360"/>
+        <w:ind w:left="6468" w:hanging="360"/>
       </w:pPr>
       <w:rPr>
         <w:rFonts w:ascii="Courier New" w:hAnsi="Courier New" w:cs="Courier New" w:hint="default"/>
@@ -5603,7 +5427,7 @@
       <w:lvlText w:val=""/>
       <w:lvlJc w:val="left"/>
       <w:pPr>
-        <w:ind w:left="6480" w:hanging="360"/>
+        <w:ind w:left="7188" w:hanging="360"/>
       </w:pPr>
       <w:rPr>
         <w:rFonts w:ascii="Wingdings" w:hAnsi="Wingdings" w:hint="default"/>
@@ -5611,16 +5435,16 @@
     </w:lvl>
   </w:abstractNum>
   <w:abstractNum w:abstractNumId="2" w15:restartNumberingAfterBreak="0">
-    <w:nsid w:val="502E4871"/>
+    <w:nsid w:val="3F462092"/>
     <w:multiLevelType w:val="hybridMultilevel"/>
-    <w:tmpl w:val="B018F58E"/>
+    <w:tmpl w:val="90F45CF4"/>
     <w:lvl w:ilvl="0" w:tplc="04190001">
       <w:start w:val="1"/>
       <w:numFmt w:val="bullet"/>
       <w:lvlText w:val=""/>
       <w:lvlJc w:val="left"/>
       <w:pPr>
-        <w:ind w:left="1428" w:hanging="360"/>
+        <w:ind w:left="720" w:hanging="360"/>
       </w:pPr>
       <w:rPr>
         <w:rFonts w:ascii="Symbol" w:hAnsi="Symbol" w:hint="default"/>
@@ -5632,7 +5456,7 @@
       <w:lvlText w:val="o"/>
       <w:lvlJc w:val="left"/>
       <w:pPr>
-        <w:ind w:left="2148" w:hanging="360"/>
+        <w:ind w:left="1440" w:hanging="360"/>
       </w:pPr>
       <w:rPr>
         <w:rFonts w:ascii="Courier New" w:hAnsi="Courier New" w:cs="Courier New" w:hint="default"/>
@@ -5644,7 +5468,7 @@
       <w:lvlText w:val=""/>
       <w:lvlJc w:val="left"/>
       <w:pPr>
-        <w:ind w:left="2868" w:hanging="360"/>
+        <w:ind w:left="2160" w:hanging="360"/>
       </w:pPr>
       <w:rPr>
         <w:rFonts w:ascii="Wingdings" w:hAnsi="Wingdings" w:hint="default"/>
@@ -5656,7 +5480,7 @@
       <w:lvlText w:val=""/>
       <w:lvlJc w:val="left"/>
       <w:pPr>
-        <w:ind w:left="3588" w:hanging="360"/>
+        <w:ind w:left="2880" w:hanging="360"/>
       </w:pPr>
       <w:rPr>
         <w:rFonts w:ascii="Symbol" w:hAnsi="Symbol" w:hint="default"/>
@@ -5668,7 +5492,7 @@
       <w:lvlText w:val="o"/>
       <w:lvlJc w:val="left"/>
       <w:pPr>
-        <w:ind w:left="4308" w:hanging="360"/>
+        <w:ind w:left="3600" w:hanging="360"/>
       </w:pPr>
       <w:rPr>
         <w:rFonts w:ascii="Courier New" w:hAnsi="Courier New" w:cs="Courier New" w:hint="default"/>
@@ -5680,7 +5504,7 @@
       <w:lvlText w:val=""/>
       <w:lvlJc w:val="left"/>
       <w:pPr>
-        <w:ind w:left="5028" w:hanging="360"/>
+        <w:ind w:left="4320" w:hanging="360"/>
       </w:pPr>
       <w:rPr>
         <w:rFonts w:ascii="Wingdings" w:hAnsi="Wingdings" w:hint="default"/>
@@ -5692,7 +5516,7 @@
       <w:lvlText w:val=""/>
       <w:lvlJc w:val="left"/>
       <w:pPr>
-        <w:ind w:left="5748" w:hanging="360"/>
+        <w:ind w:left="5040" w:hanging="360"/>
       </w:pPr>
       <w:rPr>
         <w:rFonts w:ascii="Symbol" w:hAnsi="Symbol" w:hint="default"/>
@@ -5704,7 +5528,7 @@
       <w:lvlText w:val="o"/>
       <w:lvlJc w:val="left"/>
       <w:pPr>
-        <w:ind w:left="6468" w:hanging="360"/>
+        <w:ind w:left="5760" w:hanging="360"/>
       </w:pPr>
       <w:rPr>
         <w:rFonts w:ascii="Courier New" w:hAnsi="Courier New" w:cs="Courier New" w:hint="default"/>
@@ -5716,7 +5540,7 @@
       <w:lvlText w:val=""/>
       <w:lvlJc w:val="left"/>
       <w:pPr>
-        <w:ind w:left="7188" w:hanging="360"/>
+        <w:ind w:left="6480" w:hanging="360"/>
       </w:pPr>
       <w:rPr>
         <w:rFonts w:ascii="Wingdings" w:hAnsi="Wingdings" w:hint="default"/>
@@ -5724,9 +5548,9 @@
     </w:lvl>
   </w:abstractNum>
   <w:abstractNum w:abstractNumId="3" w15:restartNumberingAfterBreak="0">
-    <w:nsid w:val="553C1977"/>
+    <w:nsid w:val="502E4871"/>
     <w:multiLevelType w:val="hybridMultilevel"/>
-    <w:tmpl w:val="645E0A9E"/>
+    <w:tmpl w:val="B018F58E"/>
     <w:lvl w:ilvl="0" w:tplc="04190001">
       <w:start w:val="1"/>
       <w:numFmt w:val="bullet"/>
@@ -5836,17 +5660,133 @@
       </w:rPr>
     </w:lvl>
   </w:abstractNum>
+  <w:abstractNum w:abstractNumId="4" w15:restartNumberingAfterBreak="0">
+    <w:nsid w:val="553C1977"/>
+    <w:multiLevelType w:val="hybridMultilevel"/>
+    <w:tmpl w:val="645E0A9E"/>
+    <w:lvl w:ilvl="0" w:tplc="04190001">
+      <w:start w:val="1"/>
+      <w:numFmt w:val="bullet"/>
+      <w:lvlText w:val=""/>
+      <w:lvlJc w:val="left"/>
+      <w:pPr>
+        <w:ind w:left="1428" w:hanging="360"/>
+      </w:pPr>
+      <w:rPr>
+        <w:rFonts w:ascii="Symbol" w:hAnsi="Symbol" w:hint="default"/>
+      </w:rPr>
+    </w:lvl>
+    <w:lvl w:ilvl="1" w:tplc="04190003" w:tentative="1">
+      <w:start w:val="1"/>
+      <w:numFmt w:val="bullet"/>
+      <w:lvlText w:val="o"/>
+      <w:lvlJc w:val="left"/>
+      <w:pPr>
+        <w:ind w:left="2148" w:hanging="360"/>
+      </w:pPr>
+      <w:rPr>
+        <w:rFonts w:ascii="Courier New" w:hAnsi="Courier New" w:cs="Courier New" w:hint="default"/>
+      </w:rPr>
+    </w:lvl>
+    <w:lvl w:ilvl="2" w:tplc="04190005" w:tentative="1">
+      <w:start w:val="1"/>
+      <w:numFmt w:val="bullet"/>
+      <w:lvlText w:val=""/>
+      <w:lvlJc w:val="left"/>
+      <w:pPr>
+        <w:ind w:left="2868" w:hanging="360"/>
+      </w:pPr>
+      <w:rPr>
+        <w:rFonts w:ascii="Wingdings" w:hAnsi="Wingdings" w:hint="default"/>
+      </w:rPr>
+    </w:lvl>
+    <w:lvl w:ilvl="3" w:tplc="04190001" w:tentative="1">
+      <w:start w:val="1"/>
+      <w:numFmt w:val="bullet"/>
+      <w:lvlText w:val=""/>
+      <w:lvlJc w:val="left"/>
+      <w:pPr>
+        <w:ind w:left="3588" w:hanging="360"/>
+      </w:pPr>
+      <w:rPr>
+        <w:rFonts w:ascii="Symbol" w:hAnsi="Symbol" w:hint="default"/>
+      </w:rPr>
+    </w:lvl>
+    <w:lvl w:ilvl="4" w:tplc="04190003" w:tentative="1">
+      <w:start w:val="1"/>
+      <w:numFmt w:val="bullet"/>
+      <w:lvlText w:val="o"/>
+      <w:lvlJc w:val="left"/>
+      <w:pPr>
+        <w:ind w:left="4308" w:hanging="360"/>
+      </w:pPr>
+      <w:rPr>
+        <w:rFonts w:ascii="Courier New" w:hAnsi="Courier New" w:cs="Courier New" w:hint="default"/>
+      </w:rPr>
+    </w:lvl>
+    <w:lvl w:ilvl="5" w:tplc="04190005" w:tentative="1">
+      <w:start w:val="1"/>
+      <w:numFmt w:val="bullet"/>
+      <w:lvlText w:val=""/>
+      <w:lvlJc w:val="left"/>
+      <w:pPr>
+        <w:ind w:left="5028" w:hanging="360"/>
+      </w:pPr>
+      <w:rPr>
+        <w:rFonts w:ascii="Wingdings" w:hAnsi="Wingdings" w:hint="default"/>
+      </w:rPr>
+    </w:lvl>
+    <w:lvl w:ilvl="6" w:tplc="04190001" w:tentative="1">
+      <w:start w:val="1"/>
+      <w:numFmt w:val="bullet"/>
+      <w:lvlText w:val=""/>
+      <w:lvlJc w:val="left"/>
+      <w:pPr>
+        <w:ind w:left="5748" w:hanging="360"/>
+      </w:pPr>
+      <w:rPr>
+        <w:rFonts w:ascii="Symbol" w:hAnsi="Symbol" w:hint="default"/>
+      </w:rPr>
+    </w:lvl>
+    <w:lvl w:ilvl="7" w:tplc="04190003" w:tentative="1">
+      <w:start w:val="1"/>
+      <w:numFmt w:val="bullet"/>
+      <w:lvlText w:val="o"/>
+      <w:lvlJc w:val="left"/>
+      <w:pPr>
+        <w:ind w:left="6468" w:hanging="360"/>
+      </w:pPr>
+      <w:rPr>
+        <w:rFonts w:ascii="Courier New" w:hAnsi="Courier New" w:cs="Courier New" w:hint="default"/>
+      </w:rPr>
+    </w:lvl>
+    <w:lvl w:ilvl="8" w:tplc="04190005" w:tentative="1">
+      <w:start w:val="1"/>
+      <w:numFmt w:val="bullet"/>
+      <w:lvlText w:val=""/>
+      <w:lvlJc w:val="left"/>
+      <w:pPr>
+        <w:ind w:left="7188" w:hanging="360"/>
+      </w:pPr>
+      <w:rPr>
+        <w:rFonts w:ascii="Wingdings" w:hAnsi="Wingdings" w:hint="default"/>
+      </w:rPr>
+    </w:lvl>
+  </w:abstractNum>
   <w:num w:numId="1">
+    <w:abstractNumId w:val="4"/>
+  </w:num>
+  <w:num w:numId="2">
+    <w:abstractNumId w:val="1"/>
+  </w:num>
+  <w:num w:numId="3">
     <w:abstractNumId w:val="3"/>
   </w:num>
-  <w:num w:numId="2">
-    <w:abstractNumId w:val="0"/>
-  </w:num>
-  <w:num w:numId="3">
+  <w:num w:numId="4">
     <w:abstractNumId w:val="2"/>
   </w:num>
-  <w:num w:numId="4">
-    <w:abstractNumId w:val="1"/>
+  <w:num w:numId="5">
+    <w:abstractNumId w:val="0"/>
   </w:num>
 </w:numbering>
 </file>
@@ -6888,7 +6828,7 @@
 </file>
 
 <file path=customXml/itemProps1.xml><?xml version="1.0" encoding="utf-8"?>
-<ds:datastoreItem xmlns:ds="http://schemas.openxmlformats.org/officeDocument/2006/customXml" ds:itemID="{47BEC40F-97C4-4312-AF45-6BB46821B51D}">
+<ds:datastoreItem xmlns:ds="http://schemas.openxmlformats.org/officeDocument/2006/customXml" ds:itemID="{947A008C-2F9F-4021-8D27-4D479710C3F2}">
   <ds:schemaRefs>
     <ds:schemaRef ds:uri="http://schemas.openxmlformats.org/officeDocument/2006/bibliography"/>
   </ds:schemaRefs>

</xml_diff>